<commit_message>
ATM Unit Test til Airspace
Airspace Unit Test opdateret med mere tekst til design af testen of testen i sig selv.
</commit_message>
<xml_diff>
--- a/ATM Del 1.docx
+++ b/ATM Del 1.docx
@@ -1450,50 +1450,46 @@
       <w:r>
         <w:t>Test</w:t>
       </w:r>
-      <w:bookmarkStart w:id="4" w:name="_GoBack"/>
       <w:bookmarkEnd w:id="3"/>
-      <w:bookmarkEnd w:id="4"/>
     </w:p>
     <w:p>
       <w:pPr>
         <w:pStyle w:val="Heading2"/>
       </w:pPr>
-      <w:bookmarkStart w:id="5" w:name="_Toc4065801"/>
+      <w:bookmarkStart w:id="4" w:name="_Toc4065801"/>
       <w:r>
         <w:t>Unit Test</w:t>
       </w:r>
-      <w:bookmarkEnd w:id="5"/>
+      <w:bookmarkEnd w:id="4"/>
     </w:p>
     <w:p>
       <w:pPr>
         <w:pStyle w:val="Heading3"/>
       </w:pPr>
-      <w:bookmarkStart w:id="6" w:name="_Toc4065802"/>
       <w:r>
-        <w:t>Test Design</w:t>
+        <w:t>Air Space</w:t>
       </w:r>
-      <w:bookmarkEnd w:id="6"/>
+    </w:p>
+    <w:p>
+      <w:r>
+        <w:t xml:space="preserve">Til Unit Test af Airspace klassen </w:t>
+      </w:r>
+      <w:r>
+        <w:t xml:space="preserve">er der lavet testcases for hvorvidt klassens kan håndtere dens forskellige variabler. </w:t>
+      </w:r>
+      <w:bookmarkStart w:id="5" w:name="_GoBack"/>
+      <w:bookmarkEnd w:id="5"/>
     </w:p>
     <w:p/>
     <w:p>
       <w:pPr>
         <w:pStyle w:val="Heading2"/>
       </w:pPr>
-      <w:bookmarkStart w:id="7" w:name="_Toc4065803"/>
+      <w:bookmarkStart w:id="6" w:name="_Toc4065803"/>
       <w:r>
         <w:t>Integrationstest</w:t>
       </w:r>
-      <w:bookmarkEnd w:id="7"/>
-    </w:p>
-    <w:p>
-      <w:pPr>
-        <w:pStyle w:val="Heading3"/>
-      </w:pPr>
-      <w:bookmarkStart w:id="8" w:name="_Toc4065804"/>
-      <w:r>
-        <w:t>Test Design</w:t>
-      </w:r>
-      <w:bookmarkEnd w:id="8"/>
+      <w:bookmarkEnd w:id="6"/>
     </w:p>
     <w:p/>
     <w:p/>
@@ -1501,11 +1497,11 @@
       <w:pPr>
         <w:pStyle w:val="Heading1"/>
       </w:pPr>
-      <w:bookmarkStart w:id="9" w:name="_Toc4065805"/>
+      <w:bookmarkStart w:id="7" w:name="_Toc4065805"/>
       <w:r>
         <w:t>Konklusion</w:t>
       </w:r>
-      <w:bookmarkEnd w:id="9"/>
+      <w:bookmarkEnd w:id="7"/>
     </w:p>
     <w:p/>
     <w:sectPr>
@@ -2083,6 +2079,28 @@
       <w:szCs w:val="24"/>
     </w:rPr>
   </w:style>
+  <w:style w:type="paragraph" w:styleId="Heading4">
+    <w:name w:val="heading 4"/>
+    <w:basedOn w:val="Normal"/>
+    <w:next w:val="Normal"/>
+    <w:link w:val="Heading4Char"/>
+    <w:uiPriority w:val="9"/>
+    <w:unhideWhenUsed/>
+    <w:qFormat/>
+    <w:rsid w:val="008B31A2"/>
+    <w:pPr>
+      <w:keepNext/>
+      <w:keepLines/>
+      <w:spacing w:before="40" w:after="0"/>
+      <w:outlineLvl w:val="3"/>
+    </w:pPr>
+    <w:rPr>
+      <w:rFonts w:asciiTheme="majorHAnsi" w:eastAsiaTheme="majorEastAsia" w:hAnsiTheme="majorHAnsi" w:cstheme="majorBidi"/>
+      <w:i/>
+      <w:iCs/>
+      <w:color w:val="2E74B5" w:themeColor="accent1" w:themeShade="BF"/>
+    </w:rPr>
+  </w:style>
   <w:style w:type="character" w:default="1" w:styleId="DefaultParagraphFont">
     <w:name w:val="Default Paragraph Font"/>
     <w:uiPriority w:val="1"/>
@@ -2301,6 +2319,19 @@
       <w:ind w:left="440"/>
     </w:pPr>
   </w:style>
+  <w:style w:type="character" w:customStyle="1" w:styleId="Heading4Char">
+    <w:name w:val="Heading 4 Char"/>
+    <w:basedOn w:val="DefaultParagraphFont"/>
+    <w:link w:val="Heading4"/>
+    <w:uiPriority w:val="9"/>
+    <w:rsid w:val="008B31A2"/>
+    <w:rPr>
+      <w:rFonts w:asciiTheme="majorHAnsi" w:eastAsiaTheme="majorEastAsia" w:hAnsiTheme="majorHAnsi" w:cstheme="majorBidi"/>
+      <w:i/>
+      <w:iCs/>
+      <w:color w:val="2E74B5" w:themeColor="accent1" w:themeShade="BF"/>
+    </w:rPr>
+  </w:style>
 </w:styles>
 </file>
 
@@ -2417,6 +2448,7 @@
   </w:compat>
   <w:rsids>
     <w:rsidRoot w:val="00F27FCA"/>
+    <w:rsid w:val="003C1CA9"/>
     <w:rsid w:val="007C1546"/>
     <w:rsid w:val="008A5BA5"/>
     <w:rsid w:val="00DF2CBA"/>
@@ -3148,7 +3180,7 @@
 </file>
 
 <file path=customXml/itemProps1.xml><?xml version="1.0" encoding="utf-8"?>
-<ds:datastoreItem xmlns:ds="http://schemas.openxmlformats.org/officeDocument/2006/customXml" ds:itemID="{96221748-32FE-4B76-846A-EF664530DD4F}">
+<ds:datastoreItem xmlns:ds="http://schemas.openxmlformats.org/officeDocument/2006/customXml" ds:itemID="{1D5B2096-807F-415C-A9E1-40334C1C989A}">
   <ds:schemaRefs>
     <ds:schemaRef ds:uri="http://schemas.openxmlformats.org/officeDocument/2006/bibliography"/>
   </ds:schemaRefs>

</xml_diff>

<commit_message>
Airspace Unit Test rapport
Unit Test til Airspace er "færdiggjort" og skal bare rettes til
</commit_message>
<xml_diff>
--- a/ATM Del 1.docx
+++ b/ATM Del 1.docx
@@ -769,7 +769,7 @@
           <w:r>
             <w:fldChar w:fldCharType="separate"/>
           </w:r>
-          <w:hyperlink w:anchor="_Toc4065797" w:history="1">
+          <w:hyperlink w:anchor="_Toc4359591" w:history="1">
             <w:r>
               <w:rPr>
                 <w:rStyle w:val="Hyperlink"/>
@@ -796,7 +796,7 @@
                 <w:noProof/>
                 <w:webHidden/>
               </w:rPr>
-              <w:instrText xml:space="preserve"> PAGEREF _Toc4065797 \h </w:instrText>
+              <w:instrText xml:space="preserve"> PAGEREF _Toc4359591 \h </w:instrText>
             </w:r>
             <w:r>
               <w:rPr>
@@ -839,7 +839,7 @@
               <w:lang w:eastAsia="da-DK"/>
             </w:rPr>
           </w:pPr>
-          <w:hyperlink w:anchor="_Toc4065798" w:history="1">
+          <w:hyperlink w:anchor="_Toc4359592" w:history="1">
             <w:r>
               <w:rPr>
                 <w:rStyle w:val="Hyperlink"/>
@@ -866,7 +866,7 @@
                 <w:noProof/>
                 <w:webHidden/>
               </w:rPr>
-              <w:instrText xml:space="preserve"> PAGEREF _Toc4065798 \h </w:instrText>
+              <w:instrText xml:space="preserve"> PAGEREF _Toc4359592 \h </w:instrText>
             </w:r>
             <w:r>
               <w:rPr>
@@ -909,7 +909,7 @@
               <w:lang w:eastAsia="da-DK"/>
             </w:rPr>
           </w:pPr>
-          <w:hyperlink w:anchor="_Toc4065799" w:history="1">
+          <w:hyperlink w:anchor="_Toc4359593" w:history="1">
             <w:r>
               <w:rPr>
                 <w:rStyle w:val="Hyperlink"/>
@@ -936,7 +936,433 @@
                 <w:noProof/>
                 <w:webHidden/>
               </w:rPr>
-              <w:instrText xml:space="preserve"> PAGEREF _Toc4065799 \h </w:instrText>
+              <w:instrText xml:space="preserve"> PAGEREF _Toc4359593 \h </w:instrText>
+            </w:r>
+            <w:r>
+              <w:rPr>
+                <w:noProof/>
+                <w:webHidden/>
+              </w:rPr>
+            </w:r>
+            <w:r>
+              <w:rPr>
+                <w:noProof/>
+                <w:webHidden/>
+              </w:rPr>
+              <w:fldChar w:fldCharType="separate"/>
+            </w:r>
+            <w:r>
+              <w:rPr>
+                <w:noProof/>
+                <w:webHidden/>
+              </w:rPr>
+              <w:t>2</w:t>
+            </w:r>
+            <w:r>
+              <w:rPr>
+                <w:noProof/>
+                <w:webHidden/>
+              </w:rPr>
+              <w:fldChar w:fldCharType="end"/>
+            </w:r>
+          </w:hyperlink>
+        </w:p>
+        <w:p>
+          <w:pPr>
+            <w:pStyle w:val="TOC2"/>
+            <w:tabs>
+              <w:tab w:val="right" w:leader="dot" w:pos="9628"/>
+            </w:tabs>
+            <w:rPr>
+              <w:rFonts w:eastAsiaTheme="minorEastAsia"/>
+              <w:noProof/>
+              <w:lang w:eastAsia="da-DK"/>
+            </w:rPr>
+          </w:pPr>
+          <w:hyperlink w:anchor="_Toc4359594" w:history="1">
+            <w:r>
+              <w:rPr>
+                <w:rStyle w:val="Hyperlink"/>
+                <w:noProof/>
+                <w:lang w:val="en-US"/>
+              </w:rPr>
+              <w:t>Airspace</w:t>
+            </w:r>
+            <w:r>
+              <w:rPr>
+                <w:noProof/>
+                <w:webHidden/>
+              </w:rPr>
+              <w:tab/>
+            </w:r>
+            <w:r>
+              <w:rPr>
+                <w:noProof/>
+                <w:webHidden/>
+              </w:rPr>
+              <w:fldChar w:fldCharType="begin"/>
+            </w:r>
+            <w:r>
+              <w:rPr>
+                <w:noProof/>
+                <w:webHidden/>
+              </w:rPr>
+              <w:instrText xml:space="preserve"> PAGEREF _Toc4359594 \h </w:instrText>
+            </w:r>
+            <w:r>
+              <w:rPr>
+                <w:noProof/>
+                <w:webHidden/>
+              </w:rPr>
+            </w:r>
+            <w:r>
+              <w:rPr>
+                <w:noProof/>
+                <w:webHidden/>
+              </w:rPr>
+              <w:fldChar w:fldCharType="separate"/>
+            </w:r>
+            <w:r>
+              <w:rPr>
+                <w:noProof/>
+                <w:webHidden/>
+              </w:rPr>
+              <w:t>2</w:t>
+            </w:r>
+            <w:r>
+              <w:rPr>
+                <w:noProof/>
+                <w:webHidden/>
+              </w:rPr>
+              <w:fldChar w:fldCharType="end"/>
+            </w:r>
+          </w:hyperlink>
+        </w:p>
+        <w:p>
+          <w:pPr>
+            <w:pStyle w:val="TOC2"/>
+            <w:tabs>
+              <w:tab w:val="right" w:leader="dot" w:pos="9628"/>
+            </w:tabs>
+            <w:rPr>
+              <w:rFonts w:eastAsiaTheme="minorEastAsia"/>
+              <w:noProof/>
+              <w:lang w:eastAsia="da-DK"/>
+            </w:rPr>
+          </w:pPr>
+          <w:hyperlink w:anchor="_Toc4359595" w:history="1">
+            <w:r>
+              <w:rPr>
+                <w:rStyle w:val="Hyperlink"/>
+                <w:noProof/>
+                <w:lang w:val="en-US"/>
+              </w:rPr>
+              <w:t>Counter</w:t>
+            </w:r>
+            <w:r>
+              <w:rPr>
+                <w:noProof/>
+                <w:webHidden/>
+              </w:rPr>
+              <w:tab/>
+            </w:r>
+            <w:r>
+              <w:rPr>
+                <w:noProof/>
+                <w:webHidden/>
+              </w:rPr>
+              <w:fldChar w:fldCharType="begin"/>
+            </w:r>
+            <w:r>
+              <w:rPr>
+                <w:noProof/>
+                <w:webHidden/>
+              </w:rPr>
+              <w:instrText xml:space="preserve"> PAGEREF _Toc4359595 \h </w:instrText>
+            </w:r>
+            <w:r>
+              <w:rPr>
+                <w:noProof/>
+                <w:webHidden/>
+              </w:rPr>
+            </w:r>
+            <w:r>
+              <w:rPr>
+                <w:noProof/>
+                <w:webHidden/>
+              </w:rPr>
+              <w:fldChar w:fldCharType="separate"/>
+            </w:r>
+            <w:r>
+              <w:rPr>
+                <w:noProof/>
+                <w:webHidden/>
+              </w:rPr>
+              <w:t>2</w:t>
+            </w:r>
+            <w:r>
+              <w:rPr>
+                <w:noProof/>
+                <w:webHidden/>
+              </w:rPr>
+              <w:fldChar w:fldCharType="end"/>
+            </w:r>
+          </w:hyperlink>
+        </w:p>
+        <w:p>
+          <w:pPr>
+            <w:pStyle w:val="TOC2"/>
+            <w:tabs>
+              <w:tab w:val="right" w:leader="dot" w:pos="9628"/>
+            </w:tabs>
+            <w:rPr>
+              <w:rFonts w:eastAsiaTheme="minorEastAsia"/>
+              <w:noProof/>
+              <w:lang w:eastAsia="da-DK"/>
+            </w:rPr>
+          </w:pPr>
+          <w:hyperlink w:anchor="_Toc4359596" w:history="1">
+            <w:r>
+              <w:rPr>
+                <w:rStyle w:val="Hyperlink"/>
+                <w:noProof/>
+                <w:lang w:val="en-US"/>
+              </w:rPr>
+              <w:t>Decrypting</w:t>
+            </w:r>
+            <w:r>
+              <w:rPr>
+                <w:noProof/>
+                <w:webHidden/>
+              </w:rPr>
+              <w:tab/>
+            </w:r>
+            <w:r>
+              <w:rPr>
+                <w:noProof/>
+                <w:webHidden/>
+              </w:rPr>
+              <w:fldChar w:fldCharType="begin"/>
+            </w:r>
+            <w:r>
+              <w:rPr>
+                <w:noProof/>
+                <w:webHidden/>
+              </w:rPr>
+              <w:instrText xml:space="preserve"> PAGEREF _Toc4359596 \h </w:instrText>
+            </w:r>
+            <w:r>
+              <w:rPr>
+                <w:noProof/>
+                <w:webHidden/>
+              </w:rPr>
+            </w:r>
+            <w:r>
+              <w:rPr>
+                <w:noProof/>
+                <w:webHidden/>
+              </w:rPr>
+              <w:fldChar w:fldCharType="separate"/>
+            </w:r>
+            <w:r>
+              <w:rPr>
+                <w:noProof/>
+                <w:webHidden/>
+              </w:rPr>
+              <w:t>2</w:t>
+            </w:r>
+            <w:r>
+              <w:rPr>
+                <w:noProof/>
+                <w:webHidden/>
+              </w:rPr>
+              <w:fldChar w:fldCharType="end"/>
+            </w:r>
+          </w:hyperlink>
+        </w:p>
+        <w:p>
+          <w:pPr>
+            <w:pStyle w:val="TOC2"/>
+            <w:tabs>
+              <w:tab w:val="right" w:leader="dot" w:pos="9628"/>
+            </w:tabs>
+            <w:rPr>
+              <w:rFonts w:eastAsiaTheme="minorEastAsia"/>
+              <w:noProof/>
+              <w:lang w:eastAsia="da-DK"/>
+            </w:rPr>
+          </w:pPr>
+          <w:hyperlink w:anchor="_Toc4359597" w:history="1">
+            <w:r>
+              <w:rPr>
+                <w:rStyle w:val="Hyperlink"/>
+                <w:noProof/>
+                <w:lang w:val="en-US"/>
+              </w:rPr>
+              <w:t>Print</w:t>
+            </w:r>
+            <w:r>
+              <w:rPr>
+                <w:noProof/>
+                <w:webHidden/>
+              </w:rPr>
+              <w:tab/>
+            </w:r>
+            <w:r>
+              <w:rPr>
+                <w:noProof/>
+                <w:webHidden/>
+              </w:rPr>
+              <w:fldChar w:fldCharType="begin"/>
+            </w:r>
+            <w:r>
+              <w:rPr>
+                <w:noProof/>
+                <w:webHidden/>
+              </w:rPr>
+              <w:instrText xml:space="preserve"> PAGEREF _Toc4359597 \h </w:instrText>
+            </w:r>
+            <w:r>
+              <w:rPr>
+                <w:noProof/>
+                <w:webHidden/>
+              </w:rPr>
+            </w:r>
+            <w:r>
+              <w:rPr>
+                <w:noProof/>
+                <w:webHidden/>
+              </w:rPr>
+              <w:fldChar w:fldCharType="separate"/>
+            </w:r>
+            <w:r>
+              <w:rPr>
+                <w:noProof/>
+                <w:webHidden/>
+              </w:rPr>
+              <w:t>2</w:t>
+            </w:r>
+            <w:r>
+              <w:rPr>
+                <w:noProof/>
+                <w:webHidden/>
+              </w:rPr>
+              <w:fldChar w:fldCharType="end"/>
+            </w:r>
+          </w:hyperlink>
+        </w:p>
+        <w:p>
+          <w:pPr>
+            <w:pStyle w:val="TOC2"/>
+            <w:tabs>
+              <w:tab w:val="right" w:leader="dot" w:pos="9628"/>
+            </w:tabs>
+            <w:rPr>
+              <w:rFonts w:eastAsiaTheme="minorEastAsia"/>
+              <w:noProof/>
+              <w:lang w:eastAsia="da-DK"/>
+            </w:rPr>
+          </w:pPr>
+          <w:hyperlink w:anchor="_Toc4359598" w:history="1">
+            <w:r>
+              <w:rPr>
+                <w:rStyle w:val="Hyperlink"/>
+                <w:noProof/>
+                <w:lang w:val="en-US"/>
+              </w:rPr>
+              <w:t>Rendering</w:t>
+            </w:r>
+            <w:r>
+              <w:rPr>
+                <w:noProof/>
+                <w:webHidden/>
+              </w:rPr>
+              <w:tab/>
+            </w:r>
+            <w:r>
+              <w:rPr>
+                <w:noProof/>
+                <w:webHidden/>
+              </w:rPr>
+              <w:fldChar w:fldCharType="begin"/>
+            </w:r>
+            <w:r>
+              <w:rPr>
+                <w:noProof/>
+                <w:webHidden/>
+              </w:rPr>
+              <w:instrText xml:space="preserve"> PAGEREF _Toc4359598 \h </w:instrText>
+            </w:r>
+            <w:r>
+              <w:rPr>
+                <w:noProof/>
+                <w:webHidden/>
+              </w:rPr>
+            </w:r>
+            <w:r>
+              <w:rPr>
+                <w:noProof/>
+                <w:webHidden/>
+              </w:rPr>
+              <w:fldChar w:fldCharType="separate"/>
+            </w:r>
+            <w:r>
+              <w:rPr>
+                <w:noProof/>
+                <w:webHidden/>
+              </w:rPr>
+              <w:t>2</w:t>
+            </w:r>
+            <w:r>
+              <w:rPr>
+                <w:noProof/>
+                <w:webHidden/>
+              </w:rPr>
+              <w:fldChar w:fldCharType="end"/>
+            </w:r>
+          </w:hyperlink>
+        </w:p>
+        <w:p>
+          <w:pPr>
+            <w:pStyle w:val="TOC2"/>
+            <w:tabs>
+              <w:tab w:val="right" w:leader="dot" w:pos="9628"/>
+            </w:tabs>
+            <w:rPr>
+              <w:rFonts w:eastAsiaTheme="minorEastAsia"/>
+              <w:noProof/>
+              <w:lang w:eastAsia="da-DK"/>
+            </w:rPr>
+          </w:pPr>
+          <w:hyperlink w:anchor="_Toc4359599" w:history="1">
+            <w:r>
+              <w:rPr>
+                <w:rStyle w:val="Hyperlink"/>
+                <w:noProof/>
+                <w:lang w:val="en-US"/>
+              </w:rPr>
+              <w:t>Track</w:t>
+            </w:r>
+            <w:r>
+              <w:rPr>
+                <w:noProof/>
+                <w:webHidden/>
+              </w:rPr>
+              <w:tab/>
+            </w:r>
+            <w:r>
+              <w:rPr>
+                <w:noProof/>
+                <w:webHidden/>
+              </w:rPr>
+              <w:fldChar w:fldCharType="begin"/>
+            </w:r>
+            <w:r>
+              <w:rPr>
+                <w:noProof/>
+                <w:webHidden/>
+              </w:rPr>
+              <w:instrText xml:space="preserve"> PAGEREF _Toc4359599 \h </w:instrText>
             </w:r>
             <w:r>
               <w:rPr>
@@ -979,11 +1405,12 @@
               <w:lang w:eastAsia="da-DK"/>
             </w:rPr>
           </w:pPr>
-          <w:hyperlink w:anchor="_Toc4065800" w:history="1">
+          <w:hyperlink w:anchor="_Toc4359600" w:history="1">
             <w:r>
               <w:rPr>
                 <w:rStyle w:val="Hyperlink"/>
                 <w:noProof/>
+                <w:lang w:val="en-US"/>
               </w:rPr>
               <w:t>Test</w:t>
             </w:r>
@@ -1006,7 +1433,7 @@
                 <w:noProof/>
                 <w:webHidden/>
               </w:rPr>
-              <w:instrText xml:space="preserve"> PAGEREF _Toc4065800 \h </w:instrText>
+              <w:instrText xml:space="preserve"> PAGEREF _Toc4359600 \h </w:instrText>
             </w:r>
             <w:r>
               <w:rPr>
@@ -1049,13 +1476,13 @@
               <w:lang w:eastAsia="da-DK"/>
             </w:rPr>
           </w:pPr>
-          <w:hyperlink w:anchor="_Toc4065801" w:history="1">
+          <w:hyperlink w:anchor="_Toc4359601" w:history="1">
             <w:r>
               <w:rPr>
                 <w:rStyle w:val="Hyperlink"/>
                 <w:noProof/>
               </w:rPr>
-              <w:t>Unit Test</w:t>
+              <w:t>Airspace</w:t>
             </w:r>
             <w:r>
               <w:rPr>
@@ -1076,75 +1503,7 @@
                 <w:noProof/>
                 <w:webHidden/>
               </w:rPr>
-              <w:instrText xml:space="preserve"> PAGEREF _Toc4065801 \h </w:instrText>
-            </w:r>
-            <w:r>
-              <w:rPr>
-                <w:noProof/>
-                <w:webHidden/>
-              </w:rPr>
-            </w:r>
-            <w:r>
-              <w:rPr>
-                <w:noProof/>
-                <w:webHidden/>
-              </w:rPr>
-              <w:fldChar w:fldCharType="separate"/>
-            </w:r>
-            <w:r>
-              <w:rPr>
-                <w:noProof/>
-                <w:webHidden/>
-              </w:rPr>
-              <w:t>2</w:t>
-            </w:r>
-            <w:r>
-              <w:rPr>
-                <w:noProof/>
-                <w:webHidden/>
-              </w:rPr>
-              <w:fldChar w:fldCharType="end"/>
-            </w:r>
-          </w:hyperlink>
-        </w:p>
-        <w:p>
-          <w:pPr>
-            <w:pStyle w:val="TOC3"/>
-            <w:tabs>
-              <w:tab w:val="right" w:leader="dot" w:pos="9628"/>
-            </w:tabs>
-            <w:rPr>
-              <w:noProof/>
-            </w:rPr>
-          </w:pPr>
-          <w:hyperlink w:anchor="_Toc4065802" w:history="1">
-            <w:r>
-              <w:rPr>
-                <w:rStyle w:val="Hyperlink"/>
-                <w:noProof/>
-              </w:rPr>
-              <w:t>Test Design</w:t>
-            </w:r>
-            <w:r>
-              <w:rPr>
-                <w:noProof/>
-                <w:webHidden/>
-              </w:rPr>
-              <w:tab/>
-            </w:r>
-            <w:r>
-              <w:rPr>
-                <w:noProof/>
-                <w:webHidden/>
-              </w:rPr>
-              <w:fldChar w:fldCharType="begin"/>
-            </w:r>
-            <w:r>
-              <w:rPr>
-                <w:noProof/>
-                <w:webHidden/>
-              </w:rPr>
-              <w:instrText xml:space="preserve"> PAGEREF _Toc4065802 \h </w:instrText>
+              <w:instrText xml:space="preserve"> PAGEREF _Toc4359601 \h </w:instrText>
             </w:r>
             <w:r>
               <w:rPr>
@@ -1187,13 +1546,13 @@
               <w:lang w:eastAsia="da-DK"/>
             </w:rPr>
           </w:pPr>
-          <w:hyperlink w:anchor="_Toc4065803" w:history="1">
+          <w:hyperlink w:anchor="_Toc4359602" w:history="1">
             <w:r>
               <w:rPr>
                 <w:rStyle w:val="Hyperlink"/>
                 <w:noProof/>
               </w:rPr>
-              <w:t>Integrationstest</w:t>
+              <w:t>Counter</w:t>
             </w:r>
             <w:r>
               <w:rPr>
@@ -1214,7 +1573,7 @@
                 <w:noProof/>
                 <w:webHidden/>
               </w:rPr>
-              <w:instrText xml:space="preserve"> PAGEREF _Toc4065803 \h </w:instrText>
+              <w:instrText xml:space="preserve"> PAGEREF _Toc4359602 \h </w:instrText>
             </w:r>
             <w:r>
               <w:rPr>
@@ -1234,7 +1593,7 @@
                 <w:noProof/>
                 <w:webHidden/>
               </w:rPr>
-              <w:t>2</w:t>
+              <w:t>3</w:t>
             </w:r>
             <w:r>
               <w:rPr>
@@ -1247,21 +1606,23 @@
         </w:p>
         <w:p>
           <w:pPr>
-            <w:pStyle w:val="TOC3"/>
+            <w:pStyle w:val="TOC2"/>
             <w:tabs>
               <w:tab w:val="right" w:leader="dot" w:pos="9628"/>
             </w:tabs>
             <w:rPr>
+              <w:rFonts w:eastAsiaTheme="minorEastAsia"/>
               <w:noProof/>
+              <w:lang w:eastAsia="da-DK"/>
             </w:rPr>
           </w:pPr>
-          <w:hyperlink w:anchor="_Toc4065804" w:history="1">
+          <w:hyperlink w:anchor="_Toc4359603" w:history="1">
             <w:r>
               <w:rPr>
                 <w:rStyle w:val="Hyperlink"/>
                 <w:noProof/>
               </w:rPr>
-              <w:t>Test Design</w:t>
+              <w:t>Decrypting</w:t>
             </w:r>
             <w:r>
               <w:rPr>
@@ -1282,7 +1643,7 @@
                 <w:noProof/>
                 <w:webHidden/>
               </w:rPr>
-              <w:instrText xml:space="preserve"> PAGEREF _Toc4065804 \h </w:instrText>
+              <w:instrText xml:space="preserve"> PAGEREF _Toc4359603 \h </w:instrText>
             </w:r>
             <w:r>
               <w:rPr>
@@ -1302,7 +1663,217 @@
                 <w:noProof/>
                 <w:webHidden/>
               </w:rPr>
-              <w:t>2</w:t>
+              <w:t>3</w:t>
+            </w:r>
+            <w:r>
+              <w:rPr>
+                <w:noProof/>
+                <w:webHidden/>
+              </w:rPr>
+              <w:fldChar w:fldCharType="end"/>
+            </w:r>
+          </w:hyperlink>
+        </w:p>
+        <w:p>
+          <w:pPr>
+            <w:pStyle w:val="TOC2"/>
+            <w:tabs>
+              <w:tab w:val="right" w:leader="dot" w:pos="9628"/>
+            </w:tabs>
+            <w:rPr>
+              <w:rFonts w:eastAsiaTheme="minorEastAsia"/>
+              <w:noProof/>
+              <w:lang w:eastAsia="da-DK"/>
+            </w:rPr>
+          </w:pPr>
+          <w:hyperlink w:anchor="_Toc4359604" w:history="1">
+            <w:r>
+              <w:rPr>
+                <w:rStyle w:val="Hyperlink"/>
+                <w:noProof/>
+              </w:rPr>
+              <w:t>Print</w:t>
+            </w:r>
+            <w:r>
+              <w:rPr>
+                <w:noProof/>
+                <w:webHidden/>
+              </w:rPr>
+              <w:tab/>
+            </w:r>
+            <w:r>
+              <w:rPr>
+                <w:noProof/>
+                <w:webHidden/>
+              </w:rPr>
+              <w:fldChar w:fldCharType="begin"/>
+            </w:r>
+            <w:r>
+              <w:rPr>
+                <w:noProof/>
+                <w:webHidden/>
+              </w:rPr>
+              <w:instrText xml:space="preserve"> PAGEREF _Toc4359604 \h </w:instrText>
+            </w:r>
+            <w:r>
+              <w:rPr>
+                <w:noProof/>
+                <w:webHidden/>
+              </w:rPr>
+            </w:r>
+            <w:r>
+              <w:rPr>
+                <w:noProof/>
+                <w:webHidden/>
+              </w:rPr>
+              <w:fldChar w:fldCharType="separate"/>
+            </w:r>
+            <w:r>
+              <w:rPr>
+                <w:noProof/>
+                <w:webHidden/>
+              </w:rPr>
+              <w:t>3</w:t>
+            </w:r>
+            <w:r>
+              <w:rPr>
+                <w:noProof/>
+                <w:webHidden/>
+              </w:rPr>
+              <w:fldChar w:fldCharType="end"/>
+            </w:r>
+          </w:hyperlink>
+        </w:p>
+        <w:p>
+          <w:pPr>
+            <w:pStyle w:val="TOC2"/>
+            <w:tabs>
+              <w:tab w:val="right" w:leader="dot" w:pos="9628"/>
+            </w:tabs>
+            <w:rPr>
+              <w:rFonts w:eastAsiaTheme="minorEastAsia"/>
+              <w:noProof/>
+              <w:lang w:eastAsia="da-DK"/>
+            </w:rPr>
+          </w:pPr>
+          <w:hyperlink w:anchor="_Toc4359605" w:history="1">
+            <w:r>
+              <w:rPr>
+                <w:rStyle w:val="Hyperlink"/>
+                <w:noProof/>
+              </w:rPr>
+              <w:t>Rendering</w:t>
+            </w:r>
+            <w:r>
+              <w:rPr>
+                <w:noProof/>
+                <w:webHidden/>
+              </w:rPr>
+              <w:tab/>
+            </w:r>
+            <w:r>
+              <w:rPr>
+                <w:noProof/>
+                <w:webHidden/>
+              </w:rPr>
+              <w:fldChar w:fldCharType="begin"/>
+            </w:r>
+            <w:r>
+              <w:rPr>
+                <w:noProof/>
+                <w:webHidden/>
+              </w:rPr>
+              <w:instrText xml:space="preserve"> PAGEREF _Toc4359605 \h </w:instrText>
+            </w:r>
+            <w:r>
+              <w:rPr>
+                <w:noProof/>
+                <w:webHidden/>
+              </w:rPr>
+            </w:r>
+            <w:r>
+              <w:rPr>
+                <w:noProof/>
+                <w:webHidden/>
+              </w:rPr>
+              <w:fldChar w:fldCharType="separate"/>
+            </w:r>
+            <w:r>
+              <w:rPr>
+                <w:noProof/>
+                <w:webHidden/>
+              </w:rPr>
+              <w:t>4</w:t>
+            </w:r>
+            <w:r>
+              <w:rPr>
+                <w:noProof/>
+                <w:webHidden/>
+              </w:rPr>
+              <w:fldChar w:fldCharType="end"/>
+            </w:r>
+          </w:hyperlink>
+        </w:p>
+        <w:p>
+          <w:pPr>
+            <w:pStyle w:val="TOC2"/>
+            <w:tabs>
+              <w:tab w:val="right" w:leader="dot" w:pos="9628"/>
+            </w:tabs>
+            <w:rPr>
+              <w:rFonts w:eastAsiaTheme="minorEastAsia"/>
+              <w:noProof/>
+              <w:lang w:eastAsia="da-DK"/>
+            </w:rPr>
+          </w:pPr>
+          <w:hyperlink w:anchor="_Toc4359606" w:history="1">
+            <w:r>
+              <w:rPr>
+                <w:rStyle w:val="Hyperlink"/>
+                <w:noProof/>
+              </w:rPr>
+              <w:t>Track</w:t>
+            </w:r>
+            <w:r>
+              <w:rPr>
+                <w:noProof/>
+                <w:webHidden/>
+              </w:rPr>
+              <w:tab/>
+            </w:r>
+            <w:r>
+              <w:rPr>
+                <w:noProof/>
+                <w:webHidden/>
+              </w:rPr>
+              <w:fldChar w:fldCharType="begin"/>
+            </w:r>
+            <w:r>
+              <w:rPr>
+                <w:noProof/>
+                <w:webHidden/>
+              </w:rPr>
+              <w:instrText xml:space="preserve"> PAGEREF _Toc4359606 \h </w:instrText>
+            </w:r>
+            <w:r>
+              <w:rPr>
+                <w:noProof/>
+                <w:webHidden/>
+              </w:rPr>
+            </w:r>
+            <w:r>
+              <w:rPr>
+                <w:noProof/>
+                <w:webHidden/>
+              </w:rPr>
+              <w:fldChar w:fldCharType="separate"/>
+            </w:r>
+            <w:r>
+              <w:rPr>
+                <w:noProof/>
+                <w:webHidden/>
+              </w:rPr>
+              <w:t>4</w:t>
             </w:r>
             <w:r>
               <w:rPr>
@@ -1325,7 +1896,7 @@
               <w:lang w:eastAsia="da-DK"/>
             </w:rPr>
           </w:pPr>
-          <w:hyperlink w:anchor="_Toc4065805" w:history="1">
+          <w:hyperlink w:anchor="_Toc4359607" w:history="1">
             <w:r>
               <w:rPr>
                 <w:rStyle w:val="Hyperlink"/>
@@ -1352,7 +1923,7 @@
                 <w:noProof/>
                 <w:webHidden/>
               </w:rPr>
-              <w:instrText xml:space="preserve"> PAGEREF _Toc4065805 \h </w:instrText>
+              <w:instrText xml:space="preserve"> PAGEREF _Toc4359607 \h </w:instrText>
             </w:r>
             <w:r>
               <w:rPr>
@@ -1372,7 +1943,7 @@
                 <w:noProof/>
                 <w:webHidden/>
               </w:rPr>
-              <w:t>2</w:t>
+              <w:t>4</w:t>
             </w:r>
             <w:r>
               <w:rPr>
@@ -1404,7 +1975,7 @@
       <w:pPr>
         <w:pStyle w:val="Heading1"/>
       </w:pPr>
-      <w:bookmarkStart w:id="0" w:name="_Toc4065797"/>
+      <w:bookmarkStart w:id="0" w:name="_Toc4359591"/>
       <w:r>
         <w:lastRenderedPageBreak/>
         <w:t>Introduktion</w:t>
@@ -1420,7 +1991,7 @@
       <w:pPr>
         <w:pStyle w:val="Heading1"/>
       </w:pPr>
-      <w:bookmarkStart w:id="1" w:name="_Toc4065798"/>
+      <w:bookmarkStart w:id="1" w:name="_Toc4359592"/>
       <w:r>
         <w:t>Design</w:t>
       </w:r>
@@ -1438,7 +2009,7 @@
           <w:lang w:val="en-US"/>
         </w:rPr>
       </w:pPr>
-      <w:bookmarkStart w:id="2" w:name="_Toc4065799"/>
+      <w:bookmarkStart w:id="2" w:name="_Toc4359593"/>
       <w:r>
         <w:t>Implementering</w:t>
       </w:r>
@@ -1451,12 +2022,14 @@
           <w:lang w:val="en-US"/>
         </w:rPr>
       </w:pPr>
+      <w:bookmarkStart w:id="3" w:name="_Toc4359594"/>
       <w:r>
         <w:rPr>
           <w:lang w:val="en-US"/>
         </w:rPr>
         <w:t>Airspace</w:t>
       </w:r>
+      <w:bookmarkEnd w:id="3"/>
     </w:p>
     <w:p>
       <w:pPr>
@@ -1472,96 +2045,14 @@
           <w:lang w:val="en-US"/>
         </w:rPr>
       </w:pPr>
-      <w:r>
-        <w:rPr>
-          <w:lang w:val="en-US"/>
-        </w:rPr>
-        <w:t>Counter</w:t>
-      </w:r>
-    </w:p>
-    <w:p>
-      <w:pPr>
-        <w:rPr>
-          <w:lang w:val="en-US"/>
-        </w:rPr>
-      </w:pPr>
-    </w:p>
-    <w:p>
-      <w:pPr>
-        <w:pStyle w:val="Heading2"/>
-        <w:rPr>
-          <w:lang w:val="en-US"/>
-        </w:rPr>
-      </w:pPr>
+      <w:bookmarkStart w:id="4" w:name="_Toc4359596"/>
       <w:r>
         <w:rPr>
           <w:lang w:val="en-US"/>
         </w:rPr>
         <w:t>Decrypting</w:t>
       </w:r>
-    </w:p>
-    <w:p>
-      <w:pPr>
-        <w:rPr>
-          <w:lang w:val="en-US"/>
-        </w:rPr>
-      </w:pPr>
-    </w:p>
-    <w:p>
-      <w:pPr>
-        <w:pStyle w:val="Heading2"/>
-        <w:rPr>
-          <w:lang w:val="en-US"/>
-        </w:rPr>
-      </w:pPr>
-      <w:r>
-        <w:rPr>
-          <w:lang w:val="en-US"/>
-        </w:rPr>
-        <w:t>Print</w:t>
-      </w:r>
-    </w:p>
-    <w:p>
-      <w:pPr>
-        <w:rPr>
-          <w:lang w:val="en-US"/>
-        </w:rPr>
-      </w:pPr>
-    </w:p>
-    <w:p>
-      <w:pPr>
-        <w:pStyle w:val="Heading2"/>
-        <w:rPr>
-          <w:lang w:val="en-US"/>
-        </w:rPr>
-      </w:pPr>
-      <w:r>
-        <w:rPr>
-          <w:lang w:val="en-US"/>
-        </w:rPr>
-        <w:t>Rendering</w:t>
-      </w:r>
-    </w:p>
-    <w:p>
-      <w:pPr>
-        <w:rPr>
-          <w:lang w:val="en-US"/>
-        </w:rPr>
-      </w:pPr>
-    </w:p>
-    <w:p>
-      <w:pPr>
-        <w:pStyle w:val="Heading2"/>
-        <w:rPr>
-          <w:lang w:val="en-US"/>
-        </w:rPr>
-      </w:pPr>
-      <w:r>
-        <w:rPr>
-          <w:lang w:val="en-US"/>
-        </w:rPr>
-        <w:t>Track</w:t>
-      </w:r>
+      <w:bookmarkEnd w:id="4"/>
     </w:p>
     <w:p>
       <w:pPr>
@@ -1577,19 +2068,20 @@
           <w:lang w:val="en-US"/>
         </w:rPr>
       </w:pPr>
-      <w:bookmarkStart w:id="3" w:name="_Toc4065800"/>
+      <w:bookmarkStart w:id="5" w:name="_Toc4359600"/>
       <w:r>
         <w:rPr>
           <w:lang w:val="en-US"/>
         </w:rPr>
         <w:t>Test</w:t>
       </w:r>
-      <w:bookmarkEnd w:id="3"/>
+      <w:bookmarkEnd w:id="5"/>
     </w:p>
     <w:p>
       <w:pPr>
         <w:pStyle w:val="Heading2"/>
       </w:pPr>
+      <w:bookmarkStart w:id="6" w:name="_Toc4359601"/>
       <w:r>
         <w:t>Air</w:t>
       </w:r>
@@ -1599,6 +2091,7 @@
       <w:r>
         <w:t>pace</w:t>
       </w:r>
+      <w:bookmarkEnd w:id="6"/>
     </w:p>
     <w:p>
       <w:r>
@@ -1616,8 +2109,9 @@
       <w:r>
         <w:t xml:space="preserve">De første tests er for at se hvordan programmet reagerer på de minimalt tilladte værdier i Airspace. Der er her lavet 3 test cases, som hver tester den minimalt tilladte værdi </w:t>
       </w:r>
-      <w:bookmarkStart w:id="4" w:name="_GoBack"/>
-      <w:bookmarkEnd w:id="4"/>
+      <w:r>
+        <w:t>til de forskellige koordinater. Siden der er 3 koordinater laves der så derfer en case til hver.</w:t>
+      </w:r>
     </w:p>
     <w:p>
       <w:r>
@@ -1626,9 +2120,9 @@
           <w:lang w:eastAsia="da-DK"/>
         </w:rPr>
         <w:drawing>
-          <wp:inline distT="0" distB="0" distL="0" distR="0" wp14:anchorId="5B6B3B7F" wp14:editId="256E276E">
-            <wp:extent cx="3505200" cy="638175"/>
-            <wp:effectExtent l="0" t="0" r="0" b="9525"/>
+          <wp:inline distT="0" distB="0" distL="0" distR="0" wp14:anchorId="48F946A7" wp14:editId="1E184F7C">
+            <wp:extent cx="3476625" cy="638175"/>
+            <wp:effectExtent l="0" t="0" r="9525" b="9525"/>
             <wp:docPr id="1" name="Picture 1"/>
             <wp:cNvGraphicFramePr>
               <a:graphicFrameLocks xmlns:a="http://schemas.openxmlformats.org/drawingml/2006/main" noChangeAspect="1"/>
@@ -1640,8 +2134,66 @@
                     <pic:cNvPr id="1" name=""/>
                     <pic:cNvPicPr/>
                   </pic:nvPicPr>
+                  <pic:blipFill rotWithShape="1">
+                    <a:blip r:embed="rId9"/>
+                    <a:srcRect l="815"/>
+                    <a:stretch/>
+                  </pic:blipFill>
+                  <pic:spPr bwMode="auto">
+                    <a:xfrm>
+                      <a:off x="0" y="0"/>
+                      <a:ext cx="3476625" cy="638175"/>
+                    </a:xfrm>
+                    <a:prstGeom prst="rect">
+                      <a:avLst/>
+                    </a:prstGeom>
+                    <a:ln>
+                      <a:noFill/>
+                    </a:ln>
+                    <a:extLst>
+                      <a:ext uri="{53640926-AAD7-44D8-BBD7-CCE9431645EC}">
+                        <a14:shadowObscured xmlns:a14="http://schemas.microsoft.com/office/drawing/2010/main"/>
+                      </a:ext>
+                    </a:extLst>
+                  </pic:spPr>
+                </pic:pic>
+              </a:graphicData>
+            </a:graphic>
+          </wp:inline>
+        </w:drawing>
+      </w:r>
+    </w:p>
+    <w:p>
+      <w:r>
+        <w:t>De næste tests undersøger hvordan programmet reagerer på de maximalt tilladte værdier.</w:t>
+      </w:r>
+      <w:r>
+        <w:t xml:space="preserve"> Og som sagt før, at der er 3 koordinater, så laves der 3 tests til dem.</w:t>
+      </w:r>
+    </w:p>
+    <w:p>
+      <w:r>
+        <w:rPr>
+          <w:noProof/>
+          <w:lang w:eastAsia="da-DK"/>
+        </w:rPr>
+        <w:drawing>
+          <wp:inline distT="0" distB="0" distL="0" distR="0" wp14:anchorId="25AE0138" wp14:editId="1F718B86">
+            <wp:extent cx="3724275" cy="647700"/>
+            <wp:effectExtent l="0" t="0" r="9525" b="0"/>
+            <wp:docPr id="2" name="Picture 2"/>
+            <wp:cNvGraphicFramePr>
+              <a:graphicFrameLocks xmlns:a="http://schemas.openxmlformats.org/drawingml/2006/main" noChangeAspect="1"/>
+            </wp:cNvGraphicFramePr>
+            <a:graphic xmlns:a="http://schemas.openxmlformats.org/drawingml/2006/main">
+              <a:graphicData uri="http://schemas.openxmlformats.org/drawingml/2006/picture">
+                <pic:pic xmlns:pic="http://schemas.openxmlformats.org/drawingml/2006/picture">
+                  <pic:nvPicPr>
+                    <pic:cNvPr id="1" name=""/>
+                    <pic:cNvPicPr/>
+                  </pic:nvPicPr>
                   <pic:blipFill>
-                    <a:blip r:embed="rId9"/>
+                    <a:blip r:embed="rId10"/>
                     <a:stretch>
                       <a:fillRect/>
                     </a:stretch>
@@ -1649,7 +2201,7 @@
                   <pic:spPr>
                     <a:xfrm>
                       <a:off x="0" y="0"/>
-                      <a:ext cx="3505200" cy="638175"/>
+                      <a:ext cx="3724275" cy="647700"/>
                     </a:xfrm>
                     <a:prstGeom prst="rect">
                       <a:avLst/>
@@ -1664,25 +2216,222 @@
     </w:p>
     <w:p>
       <w:r>
-        <w:t>De næste tests undersøger hvordan programmet reagerer på de maximalt tilladte værdier.</w:t>
+        <w:t xml:space="preserve">Til testen bliver der brugt metoden </w:t>
+      </w:r>
+      <w:r>
+        <w:rPr>
+          <w:rFonts w:ascii="Courier New" w:hAnsi="Courier New" w:cs="Courier New"/>
+        </w:rPr>
+        <w:t>trackWithinAirspaceTrue</w:t>
+      </w:r>
+      <w:r>
+        <w:t>, som ser om koordinater holder sig inden for de grænser der er for dem.</w:t>
+      </w:r>
+    </w:p>
+    <w:p>
+      <w:r>
+        <w:rPr>
+          <w:noProof/>
+          <w:lang w:eastAsia="da-DK"/>
+        </w:rPr>
+        <w:lastRenderedPageBreak/>
+        <w:drawing>
+          <wp:inline distT="0" distB="0" distL="0" distR="0" wp14:anchorId="620266C6" wp14:editId="112DA4A1">
+            <wp:extent cx="5143500" cy="1714500"/>
+            <wp:effectExtent l="0" t="0" r="0" b="0"/>
+            <wp:docPr id="5" name="Picture 5"/>
+            <wp:cNvGraphicFramePr>
+              <a:graphicFrameLocks xmlns:a="http://schemas.openxmlformats.org/drawingml/2006/main" noChangeAspect="1"/>
+            </wp:cNvGraphicFramePr>
+            <a:graphic xmlns:a="http://schemas.openxmlformats.org/drawingml/2006/main">
+              <a:graphicData uri="http://schemas.openxmlformats.org/drawingml/2006/picture">
+                <pic:pic xmlns:pic="http://schemas.openxmlformats.org/drawingml/2006/picture">
+                  <pic:nvPicPr>
+                    <pic:cNvPr id="1" name=""/>
+                    <pic:cNvPicPr/>
+                  </pic:nvPicPr>
+                  <pic:blipFill>
+                    <a:blip r:embed="rId11"/>
+                    <a:stretch>
+                      <a:fillRect/>
+                    </a:stretch>
+                  </pic:blipFill>
+                  <pic:spPr>
+                    <a:xfrm>
+                      <a:off x="0" y="0"/>
+                      <a:ext cx="5143500" cy="1714500"/>
+                    </a:xfrm>
+                    <a:prstGeom prst="rect">
+                      <a:avLst/>
+                    </a:prstGeom>
+                  </pic:spPr>
+                </pic:pic>
+              </a:graphicData>
+            </a:graphic>
+          </wp:inline>
+        </w:drawing>
+      </w:r>
+    </w:p>
+    <w:p>
+      <w:r>
+        <w:t>Efter at have testet inden for rammerne, testes der så her for, om der kan detekteres at en værdi går uden for grænserne. Først dannes der en test case for hvert koordinat, hvor det givende koordinat sættes lavere end hvad grænsen skal tillade.</w:t>
+      </w:r>
+    </w:p>
+    <w:p>
+      <w:r>
+        <w:rPr>
+          <w:noProof/>
+          <w:lang w:eastAsia="da-DK"/>
+        </w:rPr>
+        <w:drawing>
+          <wp:inline distT="0" distB="0" distL="0" distR="0" wp14:anchorId="1F118124" wp14:editId="7D9414F2">
+            <wp:extent cx="3200400" cy="666750"/>
+            <wp:effectExtent l="0" t="0" r="0" b="0"/>
+            <wp:docPr id="3" name="Picture 3"/>
+            <wp:cNvGraphicFramePr>
+              <a:graphicFrameLocks xmlns:a="http://schemas.openxmlformats.org/drawingml/2006/main" noChangeAspect="1"/>
+            </wp:cNvGraphicFramePr>
+            <a:graphic xmlns:a="http://schemas.openxmlformats.org/drawingml/2006/main">
+              <a:graphicData uri="http://schemas.openxmlformats.org/drawingml/2006/picture">
+                <pic:pic xmlns:pic="http://schemas.openxmlformats.org/drawingml/2006/picture">
+                  <pic:nvPicPr>
+                    <pic:cNvPr id="1" name=""/>
+                    <pic:cNvPicPr/>
+                  </pic:nvPicPr>
+                  <pic:blipFill rotWithShape="1">
+                    <a:blip r:embed="rId12"/>
+                    <a:srcRect l="885"/>
+                    <a:stretch/>
+                  </pic:blipFill>
+                  <pic:spPr bwMode="auto">
+                    <a:xfrm>
+                      <a:off x="0" y="0"/>
+                      <a:ext cx="3200400" cy="666750"/>
+                    </a:xfrm>
+                    <a:prstGeom prst="rect">
+                      <a:avLst/>
+                    </a:prstGeom>
+                    <a:ln>
+                      <a:noFill/>
+                    </a:ln>
+                    <a:extLst>
+                      <a:ext uri="{53640926-AAD7-44D8-BBD7-CCE9431645EC}">
+                        <a14:shadowObscured xmlns:a14="http://schemas.microsoft.com/office/drawing/2010/main"/>
+                      </a:ext>
+                    </a:extLst>
+                  </pic:spPr>
+                </pic:pic>
+              </a:graphicData>
+            </a:graphic>
+          </wp:inline>
+        </w:drawing>
+      </w:r>
+    </w:p>
+    <w:p>
+      <w:r>
+        <w:t>Ligeledes testes der også, for om der kan detekteres, at en værdi kan være højere en tilladt. Dette er der også lavet test cases for for hvert koordinat.</w:t>
+      </w:r>
+    </w:p>
+    <w:p>
+      <w:r>
+        <w:rPr>
+          <w:noProof/>
+          <w:lang w:eastAsia="da-DK"/>
+        </w:rPr>
+        <w:drawing>
+          <wp:inline distT="0" distB="0" distL="0" distR="0" wp14:anchorId="34F48412" wp14:editId="237B7FA2">
+            <wp:extent cx="3324225" cy="647700"/>
+            <wp:effectExtent l="0" t="0" r="9525" b="0"/>
+            <wp:docPr id="4" name="Picture 4"/>
+            <wp:cNvGraphicFramePr>
+              <a:graphicFrameLocks xmlns:a="http://schemas.openxmlformats.org/drawingml/2006/main" noChangeAspect="1"/>
+            </wp:cNvGraphicFramePr>
+            <a:graphic xmlns:a="http://schemas.openxmlformats.org/drawingml/2006/main">
+              <a:graphicData uri="http://schemas.openxmlformats.org/drawingml/2006/picture">
+                <pic:pic xmlns:pic="http://schemas.openxmlformats.org/drawingml/2006/picture">
+                  <pic:nvPicPr>
+                    <pic:cNvPr id="1" name=""/>
+                    <pic:cNvPicPr/>
+                  </pic:nvPicPr>
+                  <pic:blipFill>
+                    <a:blip r:embed="rId13"/>
+                    <a:stretch>
+                      <a:fillRect/>
+                    </a:stretch>
+                  </pic:blipFill>
+                  <pic:spPr>
+                    <a:xfrm>
+                      <a:off x="0" y="0"/>
+                      <a:ext cx="3324225" cy="647700"/>
+                    </a:xfrm>
+                    <a:prstGeom prst="rect">
+                      <a:avLst/>
+                    </a:prstGeom>
+                  </pic:spPr>
+                </pic:pic>
+              </a:graphicData>
+            </a:graphic>
+          </wp:inline>
+        </w:drawing>
+      </w:r>
+    </w:p>
+    <w:p>
+      <w:r>
+        <w:t>Til at teste om værdierne er uden for grænserne bruges samme metode igen.</w:t>
+      </w:r>
+    </w:p>
+    <w:p>
+      <w:r>
+        <w:rPr>
+          <w:noProof/>
+          <w:lang w:eastAsia="da-DK"/>
+        </w:rPr>
+        <w:drawing>
+          <wp:inline distT="0" distB="0" distL="0" distR="0" wp14:anchorId="53DC1C34" wp14:editId="3E32D321">
+            <wp:extent cx="5286375" cy="1714500"/>
+            <wp:effectExtent l="0" t="0" r="9525" b="0"/>
+            <wp:docPr id="6" name="Picture 6"/>
+            <wp:cNvGraphicFramePr>
+              <a:graphicFrameLocks xmlns:a="http://schemas.openxmlformats.org/drawingml/2006/main" noChangeAspect="1"/>
+            </wp:cNvGraphicFramePr>
+            <a:graphic xmlns:a="http://schemas.openxmlformats.org/drawingml/2006/main">
+              <a:graphicData uri="http://schemas.openxmlformats.org/drawingml/2006/picture">
+                <pic:pic xmlns:pic="http://schemas.openxmlformats.org/drawingml/2006/picture">
+                  <pic:nvPicPr>
+                    <pic:cNvPr id="1" name=""/>
+                    <pic:cNvPicPr/>
+                  </pic:nvPicPr>
+                  <pic:blipFill>
+                    <a:blip r:embed="rId14"/>
+                    <a:stretch>
+                      <a:fillRect/>
+                    </a:stretch>
+                  </pic:blipFill>
+                  <pic:spPr>
+                    <a:xfrm>
+                      <a:off x="0" y="0"/>
+                      <a:ext cx="5286375" cy="1714500"/>
+                    </a:xfrm>
+                    <a:prstGeom prst="rect">
+                      <a:avLst/>
+                    </a:prstGeom>
+                  </pic:spPr>
+                </pic:pic>
+              </a:graphicData>
+            </a:graphic>
+          </wp:inline>
+        </w:drawing>
       </w:r>
     </w:p>
     <w:p>
       <w:pPr>
         <w:pStyle w:val="Heading2"/>
       </w:pPr>
-      <w:r>
-        <w:t>Counter</w:t>
-      </w:r>
-    </w:p>
-    <w:p/>
-    <w:p>
-      <w:pPr>
-        <w:pStyle w:val="Heading2"/>
-      </w:pPr>
+      <w:bookmarkStart w:id="7" w:name="_Toc4359603"/>
       <w:r>
         <w:t>Decrypting</w:t>
       </w:r>
+      <w:bookmarkEnd w:id="7"/>
     </w:p>
     <w:p>
       <w:r>
@@ -1690,46 +2439,22 @@
       </w:r>
     </w:p>
     <w:p>
-      <w:pPr>
-        <w:pStyle w:val="Heading2"/>
-      </w:pPr>
-      <w:r>
-        <w:lastRenderedPageBreak/>
-        <w:t>Print</w:t>
-      </w:r>
+      <w:bookmarkStart w:id="8" w:name="_GoBack"/>
+      <w:bookmarkEnd w:id="8"/>
     </w:p>
-    <w:p/>
-    <w:p>
-      <w:pPr>
-        <w:pStyle w:val="Heading2"/>
-      </w:pPr>
-      <w:r>
-        <w:t>Rendering</w:t>
-      </w:r>
-    </w:p>
-    <w:p/>
-    <w:p>
-      <w:pPr>
-        <w:pStyle w:val="Heading2"/>
-      </w:pPr>
-      <w:r>
-        <w:t>Track</w:t>
-      </w:r>
-    </w:p>
-    <w:p/>
     <w:p>
       <w:pPr>
         <w:pStyle w:val="Heading1"/>
       </w:pPr>
-      <w:bookmarkStart w:id="5" w:name="_Toc4065805"/>
+      <w:bookmarkStart w:id="9" w:name="_Toc4359607"/>
       <w:r>
         <w:t>Konklusion</w:t>
       </w:r>
-      <w:bookmarkEnd w:id="5"/>
+      <w:bookmarkEnd w:id="9"/>
     </w:p>
     <w:p/>
     <w:sectPr>
-      <w:footerReference w:type="default" r:id="rId10"/>
+      <w:footerReference w:type="default" r:id="rId15"/>
       <w:pgSz w:w="11906" w:h="16838"/>
       <w:pgMar w:top="1701" w:right="1134" w:bottom="1701" w:left="1134" w:header="708" w:footer="708" w:gutter="0"/>
       <w:pgNumType w:start="0"/>
@@ -2653,6 +3378,13 @@
     <w:pitch w:val="variable"/>
     <w:sig w:usb0="E0002AFF" w:usb1="C000247B" w:usb2="00000009" w:usb3="00000000" w:csb0="000001FF" w:csb1="00000000"/>
   </w:font>
+  <w:font w:name="Courier New">
+    <w:panose1 w:val="02070309020205020404"/>
+    <w:charset w:val="00"/>
+    <w:family w:val="modern"/>
+    <w:pitch w:val="fixed"/>
+    <w:sig w:usb0="E0002EFF" w:usb1="C0007843" w:usb2="00000009" w:usb3="00000000" w:csb0="000001FF" w:csb1="00000000"/>
+  </w:font>
 </w:fonts>
 </file>
 
@@ -2675,8 +3407,8 @@
     <w:rsid w:val="003C1CA9"/>
     <w:rsid w:val="007C1546"/>
     <w:rsid w:val="008A5BA5"/>
+    <w:rsid w:val="00945689"/>
     <w:rsid w:val="00DF2CBA"/>
-    <w:rsid w:val="00F03FD9"/>
     <w:rsid w:val="00F27FCA"/>
   </w:rsids>
   <m:mathPr>
@@ -3405,7 +4137,7 @@
 </file>
 
 <file path=customXml/itemProps1.xml><?xml version="1.0" encoding="utf-8"?>
-<ds:datastoreItem xmlns:ds="http://schemas.openxmlformats.org/officeDocument/2006/customXml" ds:itemID="{AF6DAAF0-239B-4380-AC87-0F0615224E71}">
+<ds:datastoreItem xmlns:ds="http://schemas.openxmlformats.org/officeDocument/2006/customXml" ds:itemID="{D905F657-70B4-4A9E-8799-0DC7E928D60B}">
   <ds:schemaRefs>
     <ds:schemaRef ds:uri="http://schemas.openxmlformats.org/officeDocument/2006/bibliography"/>
   </ds:schemaRefs>

</xml_diff>